<commit_message>
aggiunto abstract alla doc md
</commit_message>
<xml_diff>
--- a/Documentazione/Documentazione.docx
+++ b/Documentazione/Documentazione.docx
@@ -3206,15 +3206,22 @@
     </w:p>
     <w:p>
       <w:pPr>
+        <w:rPr>
+          <w:lang w:val="en-GB"/>
+        </w:rPr>
+      </w:pPr>
+      <w:bookmarkStart w:id="3" w:name="_GoBack"/>
+      <w:bookmarkEnd w:id="3"/>
+    </w:p>
+    <w:p>
+      <w:pPr>
         <w:pStyle w:val="Heading2"/>
       </w:pPr>
-      <w:bookmarkStart w:id="3" w:name="_Toc491247129"/>
-      <w:bookmarkStart w:id="4" w:name="_GoBack"/>
+      <w:bookmarkStart w:id="4" w:name="_Toc491247129"/>
+      <w:r>
+        <w:t>Scopo</w:t>
+      </w:r>
       <w:bookmarkEnd w:id="4"/>
-      <w:r>
-        <w:t>Scopo</w:t>
-      </w:r>
-      <w:bookmarkEnd w:id="3"/>
     </w:p>
     <w:p>
       <w:pPr>
@@ -11036,6 +11043,7 @@
   <w:style w:type="character" w:default="1" w:styleId="DefaultParagraphFont">
     <w:name w:val="Default Paragraph Font"/>
     <w:uiPriority w:val="1"/>
+    <w:semiHidden/>
     <w:unhideWhenUsed/>
   </w:style>
   <w:style w:type="table" w:default="1" w:styleId="TableNormal">
@@ -11672,7 +11680,7 @@
 </file>
 
 <file path=customXml/itemProps1.xml><?xml version="1.0" encoding="utf-8"?>
-<ds:datastoreItem xmlns:ds="http://schemas.openxmlformats.org/officeDocument/2006/customXml" ds:itemID="{0B8A19D8-CAE4-471C-8892-16EC0CF6ACA8}">
+<ds:datastoreItem xmlns:ds="http://schemas.openxmlformats.org/officeDocument/2006/customXml" ds:itemID="{FAB2BD9A-43BF-4A4F-9256-369785D20618}">
   <ds:schemaRefs>
     <ds:schemaRef ds:uri="http://schemas.openxmlformats.org/officeDocument/2006/bibliography"/>
   </ds:schemaRefs>

</xml_diff>